<commit_message>
Etude Preliminaire + capture des besoins fonctionnels (pas fini)
</commit_message>
<xml_diff>
--- a/src/etudes/etudePreliminaire.docx
+++ b/src/etudes/etudePreliminaire.docx
@@ -2,7 +2,13 @@
 <file path=word/document.xml><?xml version="1.0" encoding="utf-8"?>
 <w:document xmlns:wpc="http://schemas.microsoft.com/office/word/2010/wordprocessingCanvas" xmlns:cx="http://schemas.microsoft.com/office/drawing/2014/chartex" xmlns:cx1="http://schemas.microsoft.com/office/drawing/2015/9/8/chartex" xmlns:cx2="http://schemas.microsoft.com/office/drawing/2015/10/21/chartex" xmlns:cx3="http://schemas.microsoft.com/office/drawing/2016/5/9/chartex" xmlns:cx4="http://schemas.microsoft.com/office/drawing/2016/5/10/chartex" xmlns:cx5="http://schemas.microsoft.com/office/drawing/2016/5/11/chartex" xmlns:cx6="http://schemas.microsoft.com/office/drawing/2016/5/12/chartex" xmlns:cx7="http://schemas.microsoft.com/office/drawing/2016/5/13/chartex" xmlns:cx8="http://schemas.microsoft.com/office/drawing/2016/5/14/chartex" xmlns:mc="http://schemas.openxmlformats.org/markup-compatibility/2006" xmlns:aink="http://schemas.microsoft.com/office/drawing/2016/ink" xmlns:am3d="http://schemas.microsoft.com/office/drawing/2017/model3d" xmlns:o="urn:schemas-microsoft-com:office:office" xmlns:r="http://schemas.openxmlformats.org/officeDocument/2006/relationships" xmlns:m="http://schemas.openxmlformats.org/officeDocument/2006/math" xmlns:v="urn:schemas-microsoft-com:vml" xmlns:wp14="http://schemas.microsoft.com/office/word/2010/wordprocessingDrawing" xmlns:wp="http://schemas.openxmlformats.org/drawingml/2006/wordprocessingDrawing" xmlns:w10="urn:schemas-microsoft-com:office:word" xmlns:w="http://schemas.openxmlformats.org/wordprocessingml/2006/main" xmlns:w14="http://schemas.microsoft.com/office/word/2010/wordml" xmlns:w15="http://schemas.microsoft.com/office/word/2012/wordml" xmlns:w16cid="http://schemas.microsoft.com/office/word/2016/wordml/cid" xmlns:w16se="http://schemas.microsoft.com/office/word/2015/wordml/symex" xmlns:wpg="http://schemas.microsoft.com/office/word/2010/wordprocessingGroup" xmlns:wpi="http://schemas.microsoft.com/office/word/2010/wordprocessingInk" xmlns:wne="http://schemas.microsoft.com/office/word/2006/wordml" xmlns:wps="http://schemas.microsoft.com/office/word/2010/wordprocessingShape" mc:Ignorable="w14 w15 w16se w16cid wp14">
   <w:body>
-    <w:p/>
+    <w:p>
+      <w:pPr>
+        <w:rPr>
+          <w:rFonts w:cstheme="minorHAnsi"/>
+        </w:rPr>
+      </w:pPr>
+    </w:p>
     <w:p>
       <w:pPr>
         <w:pStyle w:val="Paragraphedeliste"/>
@@ -10,9 +16,13 @@
           <w:ilvl w:val="0"/>
           <w:numId w:val="1"/>
         </w:numPr>
-      </w:pPr>
-      <w:r>
-        <w:rPr>
+        <w:rPr>
+          <w:rFonts w:cstheme="minorHAnsi"/>
+        </w:rPr>
+      </w:pPr>
+      <w:r>
+        <w:rPr>
+          <w:rFonts w:cstheme="minorHAnsi"/>
           <w:b/>
           <w:bCs/>
           <w:sz w:val="28"/>
@@ -26,12 +36,14 @@
         <w:spacing w:after="0"/>
         <w:ind w:left="708"/>
         <w:rPr>
-          <w:sz w:val="24"/>
-          <w:szCs w:val="24"/>
-        </w:rPr>
-      </w:pPr>
-      <w:r>
-        <w:rPr>
+          <w:rFonts w:cstheme="minorHAnsi"/>
+          <w:sz w:val="24"/>
+          <w:szCs w:val="24"/>
+        </w:rPr>
+      </w:pPr>
+      <w:r>
+        <w:rPr>
+          <w:rFonts w:cstheme="minorHAnsi"/>
           <w:sz w:val="24"/>
           <w:szCs w:val="24"/>
         </w:rPr>
@@ -43,102 +55,29 @@
         <w:pStyle w:val="Standard"/>
         <w:ind w:left="708"/>
         <w:rPr>
-          <w:rFonts w:hint="eastAsia"/>
-        </w:rPr>
-      </w:pPr>
-      <w:r>
-        <w:t xml:space="preserve">Le zoo </w:t>
-      </w:r>
-      <w:proofErr w:type="spellStart"/>
-      <w:r>
-        <w:t>créé</w:t>
-      </w:r>
-      <w:proofErr w:type="spellEnd"/>
-      <w:r>
-        <w:t xml:space="preserve"> un lion, un singe et </w:t>
-      </w:r>
-      <w:proofErr w:type="spellStart"/>
-      <w:r>
-        <w:t>une</w:t>
-      </w:r>
-      <w:proofErr w:type="spellEnd"/>
-      <w:r>
-        <w:t xml:space="preserve"> gazelle.</w:t>
+          <w:rFonts w:asciiTheme="minorHAnsi" w:hAnsiTheme="minorHAnsi" w:cstheme="minorHAnsi"/>
+        </w:rPr>
+      </w:pPr>
+      <w:r>
+        <w:rPr>
+          <w:rFonts w:asciiTheme="minorHAnsi" w:hAnsiTheme="minorHAnsi" w:cstheme="minorHAnsi"/>
+        </w:rPr>
+        <w:t>Le zoo créé un lion, un singe et une gazelle.</w:t>
       </w:r>
     </w:p>
     <w:p>
       <w:pPr>
         <w:pStyle w:val="Standard"/>
         <w:rPr>
-          <w:rFonts w:hint="eastAsia"/>
-        </w:rPr>
-      </w:pPr>
-      <w:r>
+          <w:rFonts w:asciiTheme="minorHAnsi" w:hAnsiTheme="minorHAnsi" w:cstheme="minorHAnsi"/>
+        </w:rPr>
+      </w:pPr>
+      <w:r>
+        <w:rPr>
+          <w:rFonts w:asciiTheme="minorHAnsi" w:hAnsiTheme="minorHAnsi" w:cstheme="minorHAnsi"/>
+        </w:rPr>
         <w:tab/>
-      </w:r>
-      <w:proofErr w:type="spellStart"/>
-      <w:r>
-        <w:t>Quand</w:t>
-      </w:r>
-      <w:proofErr w:type="spellEnd"/>
-      <w:r>
-        <w:t xml:space="preserve"> le zoo </w:t>
-      </w:r>
-      <w:proofErr w:type="spellStart"/>
-      <w:r>
-        <w:t>est</w:t>
-      </w:r>
-      <w:proofErr w:type="spellEnd"/>
-      <w:r>
-        <w:t xml:space="preserve"> </w:t>
-      </w:r>
-      <w:proofErr w:type="spellStart"/>
-      <w:r>
-        <w:t>créé</w:t>
-      </w:r>
-      <w:proofErr w:type="spellEnd"/>
-      <w:r>
-        <w:t xml:space="preserve">, les </w:t>
-      </w:r>
-      <w:proofErr w:type="spellStart"/>
-      <w:r>
-        <w:t>animaux</w:t>
-      </w:r>
-      <w:proofErr w:type="spellEnd"/>
-      <w:r>
-        <w:t xml:space="preserve"> </w:t>
-      </w:r>
-      <w:proofErr w:type="spellStart"/>
-      <w:r>
-        <w:t>aussi</w:t>
-      </w:r>
-      <w:proofErr w:type="spellEnd"/>
-      <w:r>
-        <w:t xml:space="preserve"> </w:t>
-      </w:r>
-      <w:proofErr w:type="spellStart"/>
-      <w:r>
-        <w:t>doivent</w:t>
-      </w:r>
-      <w:proofErr w:type="spellEnd"/>
-      <w:r>
-        <w:t xml:space="preserve"> </w:t>
-      </w:r>
-      <w:proofErr w:type="spellStart"/>
-      <w:r>
-        <w:t>être</w:t>
-      </w:r>
-      <w:proofErr w:type="spellEnd"/>
-      <w:r>
-        <w:t xml:space="preserve"> </w:t>
-      </w:r>
-      <w:proofErr w:type="spellStart"/>
-      <w:r>
-        <w:t>créés</w:t>
-      </w:r>
-      <w:proofErr w:type="spellEnd"/>
-      <w:r>
-        <w:t>.</w:t>
+        <w:t>Quand le zoo est créé, les animaux aussi doivent être créés.</w:t>
       </w:r>
     </w:p>
     <w:p>
@@ -146,48 +85,14 @@
         <w:pStyle w:val="Standard"/>
         <w:ind w:left="709"/>
         <w:rPr>
-          <w:rFonts w:hint="eastAsia"/>
-        </w:rPr>
-      </w:pPr>
-      <w:proofErr w:type="spellStart"/>
-      <w:r>
-        <w:t>Quand</w:t>
-      </w:r>
-      <w:proofErr w:type="spellEnd"/>
-      <w:r>
-        <w:t xml:space="preserve"> le zoo </w:t>
-      </w:r>
-      <w:proofErr w:type="spellStart"/>
-      <w:r>
-        <w:t>est</w:t>
-      </w:r>
-      <w:proofErr w:type="spellEnd"/>
-      <w:r>
-        <w:t xml:space="preserve"> </w:t>
-      </w:r>
-      <w:proofErr w:type="spellStart"/>
-      <w:r>
-        <w:t>créé</w:t>
-      </w:r>
-      <w:proofErr w:type="spellEnd"/>
-      <w:r>
-        <w:t xml:space="preserve">, les </w:t>
-      </w:r>
-      <w:proofErr w:type="spellStart"/>
-      <w:r>
-        <w:t>animaux</w:t>
-      </w:r>
-      <w:proofErr w:type="spellEnd"/>
-      <w:r>
-        <w:t xml:space="preserve"> </w:t>
-      </w:r>
-      <w:proofErr w:type="spellStart"/>
-      <w:r>
-        <w:t>s’identifient</w:t>
-      </w:r>
-      <w:proofErr w:type="spellEnd"/>
-      <w:r>
-        <w:t>.</w:t>
+          <w:rFonts w:asciiTheme="minorHAnsi" w:hAnsiTheme="minorHAnsi" w:cstheme="minorHAnsi"/>
+        </w:rPr>
+      </w:pPr>
+      <w:r>
+        <w:rPr>
+          <w:rFonts w:asciiTheme="minorHAnsi" w:hAnsiTheme="minorHAnsi" w:cstheme="minorHAnsi"/>
+        </w:rPr>
+        <w:t>Quand le zoo est créé, les animaux s’identifient.</w:t>
       </w:r>
     </w:p>
     <w:p>
@@ -195,35 +100,14 @@
         <w:pStyle w:val="Standard"/>
         <w:ind w:left="709"/>
         <w:rPr>
-          <w:rFonts w:hint="eastAsia"/>
-        </w:rPr>
-      </w:pPr>
-      <w:r>
-        <w:t xml:space="preserve">Le zoo </w:t>
-      </w:r>
-      <w:proofErr w:type="spellStart"/>
-      <w:r>
-        <w:t>donne</w:t>
-      </w:r>
-      <w:proofErr w:type="spellEnd"/>
-      <w:r>
-        <w:t xml:space="preserve"> à </w:t>
-      </w:r>
-      <w:proofErr w:type="spellStart"/>
-      <w:r>
-        <w:t>manger</w:t>
-      </w:r>
-      <w:proofErr w:type="spellEnd"/>
-      <w:r>
-        <w:t xml:space="preserve"> à </w:t>
-      </w:r>
-      <w:proofErr w:type="spellStart"/>
-      <w:r>
-        <w:t>chaque</w:t>
-      </w:r>
-      <w:proofErr w:type="spellEnd"/>
-      <w:r>
-        <w:t xml:space="preserve"> animal.</w:t>
+          <w:rFonts w:asciiTheme="minorHAnsi" w:hAnsiTheme="minorHAnsi" w:cstheme="minorHAnsi"/>
+        </w:rPr>
+      </w:pPr>
+      <w:r>
+        <w:rPr>
+          <w:rFonts w:asciiTheme="minorHAnsi" w:hAnsiTheme="minorHAnsi" w:cstheme="minorHAnsi"/>
+        </w:rPr>
+        <w:t>Le zoo donne à manger à chaque animal.</w:t>
       </w:r>
     </w:p>
     <w:p>
@@ -231,35 +115,14 @@
         <w:pStyle w:val="Standard"/>
         <w:ind w:left="709"/>
         <w:rPr>
-          <w:rFonts w:hint="eastAsia"/>
-        </w:rPr>
-      </w:pPr>
-      <w:r>
-        <w:t xml:space="preserve">Le zoo </w:t>
-      </w:r>
-      <w:proofErr w:type="spellStart"/>
-      <w:r>
-        <w:t>vérifie</w:t>
-      </w:r>
-      <w:proofErr w:type="spellEnd"/>
-      <w:r>
-        <w:t xml:space="preserve"> que </w:t>
-      </w:r>
-      <w:proofErr w:type="spellStart"/>
-      <w:r>
-        <w:t>chaque</w:t>
-      </w:r>
-      <w:proofErr w:type="spellEnd"/>
-      <w:r>
-        <w:t xml:space="preserve"> animal a </w:t>
-      </w:r>
-      <w:proofErr w:type="spellStart"/>
-      <w:r>
-        <w:t>grossi</w:t>
-      </w:r>
-      <w:proofErr w:type="spellEnd"/>
-      <w:r>
-        <w:t>.</w:t>
+          <w:rFonts w:asciiTheme="minorHAnsi" w:hAnsiTheme="minorHAnsi" w:cstheme="minorHAnsi"/>
+        </w:rPr>
+      </w:pPr>
+      <w:r>
+        <w:rPr>
+          <w:rFonts w:asciiTheme="minorHAnsi" w:hAnsiTheme="minorHAnsi" w:cstheme="minorHAnsi"/>
+        </w:rPr>
+        <w:t>Le zoo vérifie que chaque animal a grossi.</w:t>
       </w:r>
     </w:p>
     <w:p>
@@ -267,6 +130,7 @@
         <w:spacing w:after="0"/>
         <w:ind w:left="708"/>
         <w:rPr>
+          <w:rFonts w:cstheme="minorHAnsi"/>
           <w:sz w:val="24"/>
           <w:szCs w:val="24"/>
         </w:rPr>
@@ -281,12 +145,14 @@
         </w:numPr>
         <w:spacing w:after="0"/>
         <w:rPr>
-          <w:sz w:val="24"/>
-          <w:szCs w:val="24"/>
-        </w:rPr>
-      </w:pPr>
-      <w:r>
-        <w:rPr>
+          <w:rFonts w:cstheme="minorHAnsi"/>
+          <w:sz w:val="24"/>
+          <w:szCs w:val="24"/>
+        </w:rPr>
+      </w:pPr>
+      <w:r>
+        <w:rPr>
+          <w:rFonts w:cstheme="minorHAnsi"/>
           <w:b/>
           <w:bCs/>
           <w:sz w:val="28"/>
@@ -294,44 +160,310 @@
         </w:rPr>
         <w:t>Les acteurs :</w:t>
       </w:r>
+    </w:p>
+    <w:p>
+      <w:pPr>
+        <w:spacing w:after="0"/>
+        <w:ind w:left="360"/>
+        <w:rPr>
+          <w:rFonts w:cstheme="minorHAnsi"/>
+          <w:sz w:val="24"/>
+          <w:szCs w:val="24"/>
+        </w:rPr>
+      </w:pPr>
+      <w:r>
+        <w:rPr>
+          <w:rFonts w:cstheme="minorHAnsi"/>
+          <w:b/>
+          <w:bCs/>
+          <w:sz w:val="24"/>
+          <w:szCs w:val="24"/>
+        </w:rPr>
+        <w:t xml:space="preserve">Joueur : </w:t>
+      </w:r>
+      <w:r>
+        <w:rPr>
+          <w:rFonts w:cstheme="minorHAnsi"/>
+          <w:sz w:val="24"/>
+          <w:szCs w:val="24"/>
+        </w:rPr>
+        <w:t>cet acteur lance le jeu et vérifie que le zoo</w:t>
+      </w:r>
+      <w:r>
+        <w:rPr>
+          <w:rFonts w:cstheme="minorHAnsi"/>
+          <w:sz w:val="24"/>
+          <w:szCs w:val="24"/>
+        </w:rPr>
+        <w:t xml:space="preserve"> créé </w:t>
+      </w:r>
+      <w:r>
+        <w:rPr>
+          <w:rFonts w:cstheme="minorHAnsi"/>
+          <w:sz w:val="24"/>
+          <w:szCs w:val="24"/>
+        </w:rPr>
+        <w:t xml:space="preserve">bien </w:t>
+      </w:r>
+      <w:r>
+        <w:rPr>
+          <w:rFonts w:cstheme="minorHAnsi"/>
+          <w:sz w:val="24"/>
+          <w:szCs w:val="24"/>
+        </w:rPr>
+        <w:t>les animaux.</w:t>
+      </w:r>
+    </w:p>
+    <w:p>
+      <w:pPr>
+        <w:spacing w:after="0"/>
+        <w:ind w:left="360"/>
+        <w:rPr>
+          <w:rFonts w:cstheme="minorHAnsi"/>
+          <w:sz w:val="24"/>
+          <w:szCs w:val="24"/>
+        </w:rPr>
+      </w:pPr>
+    </w:p>
+    <w:p>
+      <w:pPr>
+        <w:pStyle w:val="Paragraphedeliste"/>
+        <w:numPr>
+          <w:ilvl w:val="0"/>
+          <w:numId w:val="1"/>
+        </w:numPr>
+        <w:spacing w:after="0"/>
+        <w:rPr>
+          <w:rFonts w:cstheme="minorHAnsi"/>
+          <w:sz w:val="24"/>
+          <w:szCs w:val="24"/>
+        </w:rPr>
+      </w:pPr>
+      <w:r>
+        <w:rPr>
+          <w:rFonts w:cstheme="minorHAnsi"/>
+          <w:b/>
+          <w:bCs/>
+          <w:sz w:val="28"/>
+          <w:szCs w:val="28"/>
+        </w:rPr>
+        <w:t>Les messages :</w:t>
+      </w:r>
+    </w:p>
+    <w:p>
+      <w:pPr>
+        <w:pStyle w:val="Paragraphedeliste"/>
+        <w:spacing w:after="0"/>
+        <w:rPr>
+          <w:rFonts w:cstheme="minorHAnsi"/>
+          <w:sz w:val="24"/>
+          <w:szCs w:val="24"/>
+        </w:rPr>
+      </w:pPr>
+      <w:r>
+        <w:rPr>
+          <w:rFonts w:cstheme="minorHAnsi"/>
+          <w:sz w:val="24"/>
+          <w:szCs w:val="24"/>
+        </w:rPr>
+        <w:t>Joueur</w:t>
+      </w:r>
+      <w:r>
+        <w:rPr>
+          <w:rFonts w:cstheme="minorHAnsi"/>
+          <w:sz w:val="24"/>
+          <w:szCs w:val="24"/>
+        </w:rPr>
+        <w:t xml:space="preserve"> </w:t>
+      </w:r>
+      <w:r>
+        <w:rPr>
+          <w:rFonts w:cstheme="minorHAnsi"/>
+          <w:sz w:val="24"/>
+          <w:szCs w:val="24"/>
+        </w:rPr>
+        <w:sym w:font="Wingdings" w:char="F0E8"/>
+      </w:r>
+      <w:r>
+        <w:rPr>
+          <w:rFonts w:cstheme="minorHAnsi"/>
+          <w:sz w:val="24"/>
+          <w:szCs w:val="24"/>
+        </w:rPr>
+        <w:t xml:space="preserve"> zoo : lancer jeu</w:t>
+      </w:r>
+    </w:p>
+    <w:p>
+      <w:pPr>
+        <w:pStyle w:val="Paragraphedeliste"/>
+        <w:spacing w:after="0"/>
+        <w:rPr>
+          <w:rFonts w:cstheme="minorHAnsi"/>
+          <w:sz w:val="24"/>
+          <w:szCs w:val="24"/>
+        </w:rPr>
+      </w:pPr>
+      <w:r>
+        <w:rPr>
+          <w:rFonts w:cstheme="minorHAnsi"/>
+          <w:sz w:val="24"/>
+          <w:szCs w:val="24"/>
+        </w:rPr>
+        <w:t xml:space="preserve">Zoo </w:t>
+      </w:r>
+      <w:r>
+        <w:rPr>
+          <w:rFonts w:cstheme="minorHAnsi"/>
+          <w:sz w:val="24"/>
+          <w:szCs w:val="24"/>
+        </w:rPr>
+        <w:sym w:font="Wingdings" w:char="F0E8"/>
+      </w:r>
+      <w:r>
+        <w:rPr>
+          <w:rFonts w:cstheme="minorHAnsi"/>
+          <w:sz w:val="24"/>
+          <w:szCs w:val="24"/>
+        </w:rPr>
+        <w:t xml:space="preserve"> Joueur : vérifier</w:t>
+      </w:r>
+      <w:r>
+        <w:rPr>
+          <w:rFonts w:cstheme="minorHAnsi"/>
+          <w:sz w:val="24"/>
+          <w:szCs w:val="24"/>
+        </w:rPr>
+        <w:t xml:space="preserve"> le</w:t>
+      </w:r>
+      <w:r>
+        <w:rPr>
+          <w:rFonts w:cstheme="minorHAnsi"/>
+          <w:sz w:val="24"/>
+          <w:szCs w:val="24"/>
+        </w:rPr>
+        <w:t xml:space="preserve"> résultat</w:t>
+      </w:r>
+    </w:p>
+    <w:p>
+      <w:pPr>
+        <w:pStyle w:val="Paragraphedeliste"/>
+        <w:spacing w:after="0"/>
+        <w:rPr>
+          <w:rFonts w:cstheme="minorHAnsi"/>
+          <w:sz w:val="24"/>
+          <w:szCs w:val="24"/>
+        </w:rPr>
+      </w:pPr>
+    </w:p>
+    <w:p>
+      <w:pPr>
+        <w:pStyle w:val="Paragraphedeliste"/>
+        <w:numPr>
+          <w:ilvl w:val="0"/>
+          <w:numId w:val="1"/>
+        </w:numPr>
+        <w:spacing w:after="0"/>
+        <w:rPr>
+          <w:rFonts w:cstheme="minorHAnsi"/>
+          <w:sz w:val="28"/>
+          <w:szCs w:val="28"/>
+        </w:rPr>
+      </w:pPr>
+      <w:r>
+        <w:rPr>
+          <w:rFonts w:cstheme="minorHAnsi"/>
+          <w:b/>
+          <w:bCs/>
+          <w:sz w:val="28"/>
+          <w:szCs w:val="28"/>
+        </w:rPr>
+        <w:t>Diagramme de contexte :</w:t>
+      </w:r>
+    </w:p>
+    <w:p>
+      <w:pPr>
+        <w:spacing w:after="0"/>
+        <w:ind w:left="360"/>
+        <w:rPr>
+          <w:rFonts w:cstheme="minorHAnsi"/>
+          <w:sz w:val="24"/>
+          <w:szCs w:val="24"/>
+        </w:rPr>
+      </w:pPr>
+      <w:r>
+        <w:rPr>
+          <w:rFonts w:cstheme="minorHAnsi"/>
+          <w:noProof/>
+          <w:sz w:val="24"/>
+          <w:szCs w:val="24"/>
+        </w:rPr>
+        <w:drawing>
+          <wp:anchor distT="0" distB="0" distL="114300" distR="114300" simplePos="0" relativeHeight="251658240" behindDoc="0" locked="0" layoutInCell="1" allowOverlap="1" wp14:anchorId="4DBAF0CE" wp14:editId="7B40A831">
+            <wp:simplePos x="0" y="0"/>
+            <wp:positionH relativeFrom="column">
+              <wp:posOffset>799465</wp:posOffset>
+            </wp:positionH>
+            <wp:positionV relativeFrom="paragraph">
+              <wp:posOffset>192405</wp:posOffset>
+            </wp:positionV>
+            <wp:extent cx="3905250" cy="1428750"/>
+            <wp:effectExtent l="0" t="0" r="0" b="0"/>
+            <wp:wrapTopAndBottom/>
+            <wp:docPr id="1" name="Image 1"/>
+            <wp:cNvGraphicFramePr>
+              <a:graphicFrameLocks xmlns:a="http://schemas.openxmlformats.org/drawingml/2006/main" noChangeAspect="1"/>
+            </wp:cNvGraphicFramePr>
+            <a:graphic xmlns:a="http://schemas.openxmlformats.org/drawingml/2006/main">
+              <a:graphicData uri="http://schemas.openxmlformats.org/drawingml/2006/picture">
+                <pic:pic xmlns:pic="http://schemas.openxmlformats.org/drawingml/2006/picture">
+                  <pic:nvPicPr>
+                    <pic:cNvPr id="1" name="contexte.png"/>
+                    <pic:cNvPicPr/>
+                  </pic:nvPicPr>
+                  <pic:blipFill>
+                    <a:blip r:embed="rId8">
+                      <a:extLst>
+                        <a:ext uri="{28A0092B-C50C-407E-A947-70E740481C1C}">
+                          <a14:useLocalDpi xmlns:a14="http://schemas.microsoft.com/office/drawing/2010/main" val="0"/>
+                        </a:ext>
+                      </a:extLst>
+                    </a:blip>
+                    <a:stretch>
+                      <a:fillRect/>
+                    </a:stretch>
+                  </pic:blipFill>
+                  <pic:spPr>
+                    <a:xfrm>
+                      <a:off x="0" y="0"/>
+                      <a:ext cx="3905250" cy="1428750"/>
+                    </a:xfrm>
+                    <a:prstGeom prst="rect">
+                      <a:avLst/>
+                    </a:prstGeom>
+                  </pic:spPr>
+                </pic:pic>
+              </a:graphicData>
+            </a:graphic>
+          </wp:anchor>
+        </w:drawing>
+      </w:r>
+    </w:p>
+    <w:p>
+      <w:pPr>
+        <w:spacing w:after="0"/>
+        <w:ind w:left="360"/>
+        <w:rPr>
+          <w:rFonts w:cstheme="minorHAnsi"/>
+          <w:sz w:val="24"/>
+          <w:szCs w:val="24"/>
+        </w:rPr>
+      </w:pPr>
       <w:bookmarkStart w:id="0" w:name="_GoBack"/>
       <w:bookmarkEnd w:id="0"/>
     </w:p>
-    <w:p>
-      <w:pPr>
-        <w:spacing w:after="0"/>
-        <w:ind w:left="360"/>
-        <w:rPr>
-          <w:sz w:val="24"/>
-          <w:szCs w:val="24"/>
-        </w:rPr>
-      </w:pPr>
-      <w:r>
-        <w:rPr>
-          <w:b/>
-          <w:bCs/>
-          <w:sz w:val="24"/>
-          <w:szCs w:val="24"/>
-        </w:rPr>
-        <w:t xml:space="preserve">Joueur : </w:t>
-      </w:r>
-      <w:r>
-        <w:rPr>
-          <w:sz w:val="24"/>
-          <w:szCs w:val="24"/>
-        </w:rPr>
-        <w:t>cet acteur lance le jeu et vérifie que le zoo</w:t>
-      </w:r>
-      <w:r>
-        <w:rPr>
-          <w:sz w:val="24"/>
-          <w:szCs w:val="24"/>
-        </w:rPr>
-        <w:t xml:space="preserve"> créé les animaux.</w:t>
-      </w:r>
-    </w:p>
     <w:sectPr>
-      <w:headerReference w:type="default" r:id="rId7"/>
+      <w:headerReference w:type="default" r:id="rId9"/>
+      <w:footerReference w:type="default" r:id="rId10"/>
       <w:pgSz w:w="11906" w:h="16838"/>
       <w:pgMar w:top="1417" w:right="1417" w:bottom="1417" w:left="1417" w:header="708" w:footer="708" w:gutter="0"/>
       <w:cols w:space="708"/>
@@ -366,6 +498,177 @@
 </w:endnotes>
 </file>
 
+<file path=word/footer1.xml><?xml version="1.0" encoding="utf-8"?>
+<w:ftr xmlns:wpc="http://schemas.microsoft.com/office/word/2010/wordprocessingCanvas" xmlns:cx="http://schemas.microsoft.com/office/drawing/2014/chartex" xmlns:cx1="http://schemas.microsoft.com/office/drawing/2015/9/8/chartex" xmlns:cx2="http://schemas.microsoft.com/office/drawing/2015/10/21/chartex" xmlns:cx3="http://schemas.microsoft.com/office/drawing/2016/5/9/chartex" xmlns:cx4="http://schemas.microsoft.com/office/drawing/2016/5/10/chartex" xmlns:cx5="http://schemas.microsoft.com/office/drawing/2016/5/11/chartex" xmlns:cx6="http://schemas.microsoft.com/office/drawing/2016/5/12/chartex" xmlns:cx7="http://schemas.microsoft.com/office/drawing/2016/5/13/chartex" xmlns:cx8="http://schemas.microsoft.com/office/drawing/2016/5/14/chartex" xmlns:mc="http://schemas.openxmlformats.org/markup-compatibility/2006" xmlns:aink="http://schemas.microsoft.com/office/drawing/2016/ink" xmlns:am3d="http://schemas.microsoft.com/office/drawing/2017/model3d" xmlns:o="urn:schemas-microsoft-com:office:office" xmlns:r="http://schemas.openxmlformats.org/officeDocument/2006/relationships" xmlns:m="http://schemas.openxmlformats.org/officeDocument/2006/math" xmlns:v="urn:schemas-microsoft-com:vml" xmlns:wp14="http://schemas.microsoft.com/office/word/2010/wordprocessingDrawing" xmlns:wp="http://schemas.openxmlformats.org/drawingml/2006/wordprocessingDrawing" xmlns:w10="urn:schemas-microsoft-com:office:word" xmlns:w="http://schemas.openxmlformats.org/wordprocessingml/2006/main" xmlns:w14="http://schemas.microsoft.com/office/word/2010/wordml" xmlns:w15="http://schemas.microsoft.com/office/word/2012/wordml" xmlns:w16cid="http://schemas.microsoft.com/office/word/2016/wordml/cid" xmlns:w16se="http://schemas.microsoft.com/office/word/2015/wordml/symex" xmlns:wpg="http://schemas.microsoft.com/office/word/2010/wordprocessingGroup" xmlns:wpi="http://schemas.microsoft.com/office/word/2010/wordprocessingInk" xmlns:wne="http://schemas.microsoft.com/office/word/2006/wordml" xmlns:wps="http://schemas.microsoft.com/office/word/2010/wordprocessingShape" mc:Ignorable="w14 w15 w16se w16cid wp14">
+  <w:tbl>
+    <w:tblPr>
+      <w:tblStyle w:val="Grilledutableau"/>
+      <w:tblW w:w="0" w:type="auto"/>
+      <w:tblBorders>
+        <w:top w:val="none" w:sz="0" w:space="0" w:color="auto"/>
+        <w:left w:val="none" w:sz="0" w:space="0" w:color="auto"/>
+        <w:bottom w:val="none" w:sz="0" w:space="0" w:color="auto"/>
+        <w:right w:val="none" w:sz="0" w:space="0" w:color="auto"/>
+        <w:insideH w:val="none" w:sz="0" w:space="0" w:color="auto"/>
+        <w:insideV w:val="none" w:sz="0" w:space="0" w:color="auto"/>
+      </w:tblBorders>
+      <w:tblLook w:val="04A0" w:firstRow="1" w:lastRow="0" w:firstColumn="1" w:lastColumn="0" w:noHBand="0" w:noVBand="1"/>
+    </w:tblPr>
+    <w:tblGrid>
+      <w:gridCol w:w="3020"/>
+      <w:gridCol w:w="3021"/>
+      <w:gridCol w:w="3021"/>
+    </w:tblGrid>
+    <w:tr>
+      <w:tc>
+        <w:tcPr>
+          <w:tcW w:w="3020" w:type="dxa"/>
+        </w:tcPr>
+        <w:p>
+          <w:pPr>
+            <w:pStyle w:val="Pieddepage"/>
+            <w:tabs>
+              <w:tab w:val="clear" w:pos="4536"/>
+              <w:tab w:val="clear" w:pos="9072"/>
+              <w:tab w:val="left" w:pos="2568"/>
+            </w:tabs>
+          </w:pPr>
+          <w:r>
+            <w:t xml:space="preserve">2020 </w:t>
+          </w:r>
+          <w:proofErr w:type="spellStart"/>
+          <w:r>
+            <w:t>SVu</w:t>
+          </w:r>
+          <w:proofErr w:type="spellEnd"/>
+        </w:p>
+      </w:tc>
+      <w:tc>
+        <w:tcPr>
+          <w:tcW w:w="3021" w:type="dxa"/>
+        </w:tcPr>
+        <w:p>
+          <w:pPr>
+            <w:pStyle w:val="Pieddepage"/>
+            <w:tabs>
+              <w:tab w:val="clear" w:pos="4536"/>
+              <w:tab w:val="clear" w:pos="9072"/>
+              <w:tab w:val="left" w:pos="2568"/>
+            </w:tabs>
+            <w:jc w:val="center"/>
+          </w:pPr>
+          <w:r>
+            <w:t>Version 1.0</w:t>
+          </w:r>
+        </w:p>
+      </w:tc>
+      <w:tc>
+        <w:tcPr>
+          <w:tcW w:w="3021" w:type="dxa"/>
+        </w:tcPr>
+        <w:p>
+          <w:pPr>
+            <w:pStyle w:val="Pieddepage"/>
+            <w:tabs>
+              <w:tab w:val="clear" w:pos="4536"/>
+              <w:tab w:val="clear" w:pos="9072"/>
+              <w:tab w:val="left" w:pos="2568"/>
+            </w:tabs>
+            <w:jc w:val="right"/>
+          </w:pPr>
+          <w:r>
+            <w:t xml:space="preserve">Page </w:t>
+          </w:r>
+          <w:r>
+            <w:rPr>
+              <w:b/>
+              <w:bCs/>
+            </w:rPr>
+            <w:fldChar w:fldCharType="begin"/>
+          </w:r>
+          <w:r>
+            <w:rPr>
+              <w:b/>
+              <w:bCs/>
+            </w:rPr>
+            <w:instrText>PAGE  \* Arabic  \* MERGEFORMAT</w:instrText>
+          </w:r>
+          <w:r>
+            <w:rPr>
+              <w:b/>
+              <w:bCs/>
+            </w:rPr>
+            <w:fldChar w:fldCharType="separate"/>
+          </w:r>
+          <w:r>
+            <w:rPr>
+              <w:b/>
+              <w:bCs/>
+            </w:rPr>
+            <w:t>1</w:t>
+          </w:r>
+          <w:r>
+            <w:rPr>
+              <w:b/>
+              <w:bCs/>
+            </w:rPr>
+            <w:fldChar w:fldCharType="end"/>
+          </w:r>
+          <w:r>
+            <w:t xml:space="preserve"> sur </w:t>
+          </w:r>
+          <w:r>
+            <w:rPr>
+              <w:b/>
+              <w:bCs/>
+            </w:rPr>
+            <w:fldChar w:fldCharType="begin"/>
+          </w:r>
+          <w:r>
+            <w:rPr>
+              <w:b/>
+              <w:bCs/>
+            </w:rPr>
+            <w:instrText>NUMPAGES  \* Arabic  \* MERGEFORMAT</w:instrText>
+          </w:r>
+          <w:r>
+            <w:rPr>
+              <w:b/>
+              <w:bCs/>
+            </w:rPr>
+            <w:fldChar w:fldCharType="separate"/>
+          </w:r>
+          <w:r>
+            <w:rPr>
+              <w:b/>
+              <w:bCs/>
+            </w:rPr>
+            <w:t>2</w:t>
+          </w:r>
+          <w:r>
+            <w:rPr>
+              <w:b/>
+              <w:bCs/>
+            </w:rPr>
+            <w:fldChar w:fldCharType="end"/>
+          </w:r>
+        </w:p>
+      </w:tc>
+    </w:tr>
+  </w:tbl>
+  <w:p>
+    <w:pPr>
+      <w:pStyle w:val="Pieddepage"/>
+      <w:tabs>
+        <w:tab w:val="clear" w:pos="4536"/>
+        <w:tab w:val="clear" w:pos="9072"/>
+        <w:tab w:val="left" w:pos="2568"/>
+      </w:tabs>
+    </w:pPr>
+  </w:p>
+</w:ftr>
+</file>
+
 <file path=word/footnotes.xml><?xml version="1.0" encoding="utf-8"?>
 <w:footnotes xmlns:wpc="http://schemas.microsoft.com/office/word/2010/wordprocessingCanvas" xmlns:cx="http://schemas.microsoft.com/office/drawing/2014/chartex" xmlns:cx1="http://schemas.microsoft.com/office/drawing/2015/9/8/chartex" xmlns:cx2="http://schemas.microsoft.com/office/drawing/2015/10/21/chartex" xmlns:cx3="http://schemas.microsoft.com/office/drawing/2016/5/9/chartex" xmlns:cx4="http://schemas.microsoft.com/office/drawing/2016/5/10/chartex" xmlns:cx5="http://schemas.microsoft.com/office/drawing/2016/5/11/chartex" xmlns:cx6="http://schemas.microsoft.com/office/drawing/2016/5/12/chartex" xmlns:cx7="http://schemas.microsoft.com/office/drawing/2016/5/13/chartex" xmlns:cx8="http://schemas.microsoft.com/office/drawing/2016/5/14/chartex" xmlns:mc="http://schemas.openxmlformats.org/markup-compatibility/2006" xmlns:aink="http://schemas.microsoft.com/office/drawing/2016/ink" xmlns:am3d="http://schemas.microsoft.com/office/drawing/2017/model3d" xmlns:o="urn:schemas-microsoft-com:office:office" xmlns:r="http://schemas.openxmlformats.org/officeDocument/2006/relationships" xmlns:m="http://schemas.openxmlformats.org/officeDocument/2006/math" xmlns:v="urn:schemas-microsoft-com:vml" xmlns:wp14="http://schemas.microsoft.com/office/word/2010/wordprocessingDrawing" xmlns:wp="http://schemas.openxmlformats.org/drawingml/2006/wordprocessingDrawing" xmlns:w10="urn:schemas-microsoft-com:office:word" xmlns:w="http://schemas.openxmlformats.org/wordprocessingml/2006/main" xmlns:w14="http://schemas.microsoft.com/office/word/2010/wordml" xmlns:w15="http://schemas.microsoft.com/office/word/2012/wordml" xmlns:w16cid="http://schemas.microsoft.com/office/word/2016/wordml/cid" xmlns:w16se="http://schemas.microsoft.com/office/word/2015/wordml/symex" xmlns:wpg="http://schemas.microsoft.com/office/word/2010/wordprocessingGroup" xmlns:wpi="http://schemas.microsoft.com/office/word/2010/wordprocessingInk" xmlns:wne="http://schemas.microsoft.com/office/word/2006/wordml" xmlns:wps="http://schemas.microsoft.com/office/word/2010/wordprocessingShape" mc:Ignorable="w14 w15 w16se w16cid wp14">
   <w:footnote w:type="separator" w:id="-1">
@@ -397,9 +700,6 @@
     <w:pPr>
       <w:pStyle w:val="En-tte"/>
       <w:jc w:val="center"/>
-      <w:rPr>
-        <w:rFonts w:hint="eastAsia"/>
-      </w:rPr>
     </w:pPr>
     <w:proofErr w:type="gramStart"/>
     <w:r>
@@ -427,7 +727,6 @@
       <w:pStyle w:val="En-tte"/>
       <w:jc w:val="center"/>
       <w:rPr>
-        <w:rFonts w:hint="eastAsia"/>
         <w:b/>
         <w:bCs/>
         <w:sz w:val="32"/>
@@ -456,9 +755,95 @@
 <file path=word/numbering.xml><?xml version="1.0" encoding="utf-8"?>
 <w:numbering xmlns:wpc="http://schemas.microsoft.com/office/word/2010/wordprocessingCanvas" xmlns:cx="http://schemas.microsoft.com/office/drawing/2014/chartex" xmlns:cx1="http://schemas.microsoft.com/office/drawing/2015/9/8/chartex" xmlns:cx2="http://schemas.microsoft.com/office/drawing/2015/10/21/chartex" xmlns:cx3="http://schemas.microsoft.com/office/drawing/2016/5/9/chartex" xmlns:cx4="http://schemas.microsoft.com/office/drawing/2016/5/10/chartex" xmlns:cx5="http://schemas.microsoft.com/office/drawing/2016/5/11/chartex" xmlns:cx6="http://schemas.microsoft.com/office/drawing/2016/5/12/chartex" xmlns:cx7="http://schemas.microsoft.com/office/drawing/2016/5/13/chartex" xmlns:cx8="http://schemas.microsoft.com/office/drawing/2016/5/14/chartex" xmlns:mc="http://schemas.openxmlformats.org/markup-compatibility/2006" xmlns:aink="http://schemas.microsoft.com/office/drawing/2016/ink" xmlns:am3d="http://schemas.microsoft.com/office/drawing/2017/model3d" xmlns:o="urn:schemas-microsoft-com:office:office" xmlns:r="http://schemas.openxmlformats.org/officeDocument/2006/relationships" xmlns:m="http://schemas.openxmlformats.org/officeDocument/2006/math" xmlns:v="urn:schemas-microsoft-com:vml" xmlns:wp14="http://schemas.microsoft.com/office/word/2010/wordprocessingDrawing" xmlns:wp="http://schemas.openxmlformats.org/drawingml/2006/wordprocessingDrawing" xmlns:w10="urn:schemas-microsoft-com:office:word" xmlns:w="http://schemas.openxmlformats.org/wordprocessingml/2006/main" xmlns:w14="http://schemas.microsoft.com/office/word/2010/wordml" xmlns:w15="http://schemas.microsoft.com/office/word/2012/wordml" xmlns:w16cid="http://schemas.microsoft.com/office/word/2016/wordml/cid" xmlns:w16se="http://schemas.microsoft.com/office/word/2015/wordml/symex" xmlns:wpg="http://schemas.microsoft.com/office/word/2010/wordprocessingGroup" xmlns:wpi="http://schemas.microsoft.com/office/word/2010/wordprocessingInk" xmlns:wne="http://schemas.microsoft.com/office/word/2006/wordml" xmlns:wps="http://schemas.microsoft.com/office/word/2010/wordprocessingShape" mc:Ignorable="w14 w15 w16se w16cid wp14">
   <w:abstractNum w:abstractNumId="0" w15:restartNumberingAfterBreak="0">
+    <w:nsid w:val="07673235"/>
+    <w:multiLevelType w:val="hybridMultilevel"/>
+    <w:tmpl w:val="97340C7C"/>
+    <w:lvl w:ilvl="0" w:tplc="040C000F">
+      <w:start w:val="1"/>
+      <w:numFmt w:val="decimal"/>
+      <w:lvlText w:val="%1."/>
+      <w:lvlJc w:val="left"/>
+      <w:pPr>
+        <w:ind w:left="1080" w:hanging="360"/>
+      </w:pPr>
+    </w:lvl>
+    <w:lvl w:ilvl="1" w:tplc="040C0019" w:tentative="1">
+      <w:start w:val="1"/>
+      <w:numFmt w:val="lowerLetter"/>
+      <w:lvlText w:val="%2."/>
+      <w:lvlJc w:val="left"/>
+      <w:pPr>
+        <w:ind w:left="1800" w:hanging="360"/>
+      </w:pPr>
+    </w:lvl>
+    <w:lvl w:ilvl="2" w:tplc="040C001B" w:tentative="1">
+      <w:start w:val="1"/>
+      <w:numFmt w:val="lowerRoman"/>
+      <w:lvlText w:val="%3."/>
+      <w:lvlJc w:val="right"/>
+      <w:pPr>
+        <w:ind w:left="2520" w:hanging="180"/>
+      </w:pPr>
+    </w:lvl>
+    <w:lvl w:ilvl="3" w:tplc="040C000F" w:tentative="1">
+      <w:start w:val="1"/>
+      <w:numFmt w:val="decimal"/>
+      <w:lvlText w:val="%4."/>
+      <w:lvlJc w:val="left"/>
+      <w:pPr>
+        <w:ind w:left="3240" w:hanging="360"/>
+      </w:pPr>
+    </w:lvl>
+    <w:lvl w:ilvl="4" w:tplc="040C0019" w:tentative="1">
+      <w:start w:val="1"/>
+      <w:numFmt w:val="lowerLetter"/>
+      <w:lvlText w:val="%5."/>
+      <w:lvlJc w:val="left"/>
+      <w:pPr>
+        <w:ind w:left="3960" w:hanging="360"/>
+      </w:pPr>
+    </w:lvl>
+    <w:lvl w:ilvl="5" w:tplc="040C001B" w:tentative="1">
+      <w:start w:val="1"/>
+      <w:numFmt w:val="lowerRoman"/>
+      <w:lvlText w:val="%6."/>
+      <w:lvlJc w:val="right"/>
+      <w:pPr>
+        <w:ind w:left="4680" w:hanging="180"/>
+      </w:pPr>
+    </w:lvl>
+    <w:lvl w:ilvl="6" w:tplc="040C000F" w:tentative="1">
+      <w:start w:val="1"/>
+      <w:numFmt w:val="decimal"/>
+      <w:lvlText w:val="%7."/>
+      <w:lvlJc w:val="left"/>
+      <w:pPr>
+        <w:ind w:left="5400" w:hanging="360"/>
+      </w:pPr>
+    </w:lvl>
+    <w:lvl w:ilvl="7" w:tplc="040C0019" w:tentative="1">
+      <w:start w:val="1"/>
+      <w:numFmt w:val="lowerLetter"/>
+      <w:lvlText w:val="%8."/>
+      <w:lvlJc w:val="left"/>
+      <w:pPr>
+        <w:ind w:left="6120" w:hanging="360"/>
+      </w:pPr>
+    </w:lvl>
+    <w:lvl w:ilvl="8" w:tplc="040C001B" w:tentative="1">
+      <w:start w:val="1"/>
+      <w:numFmt w:val="lowerRoman"/>
+      <w:lvlText w:val="%9."/>
+      <w:lvlJc w:val="right"/>
+      <w:pPr>
+        <w:ind w:left="6840" w:hanging="180"/>
+      </w:pPr>
+    </w:lvl>
+  </w:abstractNum>
+  <w:abstractNum w:abstractNumId="1" w15:restartNumberingAfterBreak="0">
     <w:nsid w:val="0E9E6CE6"/>
     <w:multiLevelType w:val="hybridMultilevel"/>
-    <w:tmpl w:val="1CCC0708"/>
+    <w:tmpl w:val="6252685E"/>
     <w:lvl w:ilvl="0" w:tplc="24E859DC">
       <w:start w:val="1"/>
       <w:numFmt w:val="decimal"/>
@@ -547,8 +932,756 @@
       </w:pPr>
     </w:lvl>
   </w:abstractNum>
+  <w:abstractNum w:abstractNumId="2" w15:restartNumberingAfterBreak="0">
+    <w:nsid w:val="11F50B10"/>
+    <w:multiLevelType w:val="hybridMultilevel"/>
+    <w:tmpl w:val="0AA49B70"/>
+    <w:lvl w:ilvl="0" w:tplc="040C000F">
+      <w:start w:val="1"/>
+      <w:numFmt w:val="decimal"/>
+      <w:lvlText w:val="%1."/>
+      <w:lvlJc w:val="left"/>
+      <w:pPr>
+        <w:ind w:left="720" w:hanging="360"/>
+      </w:pPr>
+    </w:lvl>
+    <w:lvl w:ilvl="1" w:tplc="040C0019" w:tentative="1">
+      <w:start w:val="1"/>
+      <w:numFmt w:val="lowerLetter"/>
+      <w:lvlText w:val="%2."/>
+      <w:lvlJc w:val="left"/>
+      <w:pPr>
+        <w:ind w:left="1440" w:hanging="360"/>
+      </w:pPr>
+    </w:lvl>
+    <w:lvl w:ilvl="2" w:tplc="040C001B" w:tentative="1">
+      <w:start w:val="1"/>
+      <w:numFmt w:val="lowerRoman"/>
+      <w:lvlText w:val="%3."/>
+      <w:lvlJc w:val="right"/>
+      <w:pPr>
+        <w:ind w:left="2160" w:hanging="180"/>
+      </w:pPr>
+    </w:lvl>
+    <w:lvl w:ilvl="3" w:tplc="040C000F" w:tentative="1">
+      <w:start w:val="1"/>
+      <w:numFmt w:val="decimal"/>
+      <w:lvlText w:val="%4."/>
+      <w:lvlJc w:val="left"/>
+      <w:pPr>
+        <w:ind w:left="2880" w:hanging="360"/>
+      </w:pPr>
+    </w:lvl>
+    <w:lvl w:ilvl="4" w:tplc="040C0019" w:tentative="1">
+      <w:start w:val="1"/>
+      <w:numFmt w:val="lowerLetter"/>
+      <w:lvlText w:val="%5."/>
+      <w:lvlJc w:val="left"/>
+      <w:pPr>
+        <w:ind w:left="3600" w:hanging="360"/>
+      </w:pPr>
+    </w:lvl>
+    <w:lvl w:ilvl="5" w:tplc="040C001B" w:tentative="1">
+      <w:start w:val="1"/>
+      <w:numFmt w:val="lowerRoman"/>
+      <w:lvlText w:val="%6."/>
+      <w:lvlJc w:val="right"/>
+      <w:pPr>
+        <w:ind w:left="4320" w:hanging="180"/>
+      </w:pPr>
+    </w:lvl>
+    <w:lvl w:ilvl="6" w:tplc="040C000F" w:tentative="1">
+      <w:start w:val="1"/>
+      <w:numFmt w:val="decimal"/>
+      <w:lvlText w:val="%7."/>
+      <w:lvlJc w:val="left"/>
+      <w:pPr>
+        <w:ind w:left="5040" w:hanging="360"/>
+      </w:pPr>
+    </w:lvl>
+    <w:lvl w:ilvl="7" w:tplc="040C0019" w:tentative="1">
+      <w:start w:val="1"/>
+      <w:numFmt w:val="lowerLetter"/>
+      <w:lvlText w:val="%8."/>
+      <w:lvlJc w:val="left"/>
+      <w:pPr>
+        <w:ind w:left="5760" w:hanging="360"/>
+      </w:pPr>
+    </w:lvl>
+    <w:lvl w:ilvl="8" w:tplc="040C001B" w:tentative="1">
+      <w:start w:val="1"/>
+      <w:numFmt w:val="lowerRoman"/>
+      <w:lvlText w:val="%9."/>
+      <w:lvlJc w:val="right"/>
+      <w:pPr>
+        <w:ind w:left="6480" w:hanging="180"/>
+      </w:pPr>
+    </w:lvl>
+  </w:abstractNum>
+  <w:abstractNum w:abstractNumId="3" w15:restartNumberingAfterBreak="0">
+    <w:nsid w:val="14664CA5"/>
+    <w:multiLevelType w:val="hybridMultilevel"/>
+    <w:tmpl w:val="54A4A99C"/>
+    <w:lvl w:ilvl="0" w:tplc="040C000F">
+      <w:start w:val="1"/>
+      <w:numFmt w:val="decimal"/>
+      <w:lvlText w:val="%1."/>
+      <w:lvlJc w:val="left"/>
+      <w:pPr>
+        <w:ind w:left="720" w:hanging="360"/>
+      </w:pPr>
+    </w:lvl>
+    <w:lvl w:ilvl="1" w:tplc="040C0019" w:tentative="1">
+      <w:start w:val="1"/>
+      <w:numFmt w:val="lowerLetter"/>
+      <w:lvlText w:val="%2."/>
+      <w:lvlJc w:val="left"/>
+      <w:pPr>
+        <w:ind w:left="1440" w:hanging="360"/>
+      </w:pPr>
+    </w:lvl>
+    <w:lvl w:ilvl="2" w:tplc="040C001B" w:tentative="1">
+      <w:start w:val="1"/>
+      <w:numFmt w:val="lowerRoman"/>
+      <w:lvlText w:val="%3."/>
+      <w:lvlJc w:val="right"/>
+      <w:pPr>
+        <w:ind w:left="2160" w:hanging="180"/>
+      </w:pPr>
+    </w:lvl>
+    <w:lvl w:ilvl="3" w:tplc="040C000F" w:tentative="1">
+      <w:start w:val="1"/>
+      <w:numFmt w:val="decimal"/>
+      <w:lvlText w:val="%4."/>
+      <w:lvlJc w:val="left"/>
+      <w:pPr>
+        <w:ind w:left="2880" w:hanging="360"/>
+      </w:pPr>
+    </w:lvl>
+    <w:lvl w:ilvl="4" w:tplc="040C0019" w:tentative="1">
+      <w:start w:val="1"/>
+      <w:numFmt w:val="lowerLetter"/>
+      <w:lvlText w:val="%5."/>
+      <w:lvlJc w:val="left"/>
+      <w:pPr>
+        <w:ind w:left="3600" w:hanging="360"/>
+      </w:pPr>
+    </w:lvl>
+    <w:lvl w:ilvl="5" w:tplc="040C001B" w:tentative="1">
+      <w:start w:val="1"/>
+      <w:numFmt w:val="lowerRoman"/>
+      <w:lvlText w:val="%6."/>
+      <w:lvlJc w:val="right"/>
+      <w:pPr>
+        <w:ind w:left="4320" w:hanging="180"/>
+      </w:pPr>
+    </w:lvl>
+    <w:lvl w:ilvl="6" w:tplc="040C000F" w:tentative="1">
+      <w:start w:val="1"/>
+      <w:numFmt w:val="decimal"/>
+      <w:lvlText w:val="%7."/>
+      <w:lvlJc w:val="left"/>
+      <w:pPr>
+        <w:ind w:left="5040" w:hanging="360"/>
+      </w:pPr>
+    </w:lvl>
+    <w:lvl w:ilvl="7" w:tplc="040C0019" w:tentative="1">
+      <w:start w:val="1"/>
+      <w:numFmt w:val="lowerLetter"/>
+      <w:lvlText w:val="%8."/>
+      <w:lvlJc w:val="left"/>
+      <w:pPr>
+        <w:ind w:left="5760" w:hanging="360"/>
+      </w:pPr>
+    </w:lvl>
+    <w:lvl w:ilvl="8" w:tplc="040C001B" w:tentative="1">
+      <w:start w:val="1"/>
+      <w:numFmt w:val="lowerRoman"/>
+      <w:lvlText w:val="%9."/>
+      <w:lvlJc w:val="right"/>
+      <w:pPr>
+        <w:ind w:left="6480" w:hanging="180"/>
+      </w:pPr>
+    </w:lvl>
+  </w:abstractNum>
+  <w:abstractNum w:abstractNumId="4" w15:restartNumberingAfterBreak="0">
+    <w:nsid w:val="1F301DB6"/>
+    <w:multiLevelType w:val="hybridMultilevel"/>
+    <w:tmpl w:val="E83844C0"/>
+    <w:lvl w:ilvl="0" w:tplc="040C000F">
+      <w:start w:val="1"/>
+      <w:numFmt w:val="decimal"/>
+      <w:lvlText w:val="%1."/>
+      <w:lvlJc w:val="left"/>
+      <w:pPr>
+        <w:ind w:left="1080" w:hanging="360"/>
+      </w:pPr>
+    </w:lvl>
+    <w:lvl w:ilvl="1" w:tplc="040C0019" w:tentative="1">
+      <w:start w:val="1"/>
+      <w:numFmt w:val="lowerLetter"/>
+      <w:lvlText w:val="%2."/>
+      <w:lvlJc w:val="left"/>
+      <w:pPr>
+        <w:ind w:left="1800" w:hanging="360"/>
+      </w:pPr>
+    </w:lvl>
+    <w:lvl w:ilvl="2" w:tplc="040C001B" w:tentative="1">
+      <w:start w:val="1"/>
+      <w:numFmt w:val="lowerRoman"/>
+      <w:lvlText w:val="%3."/>
+      <w:lvlJc w:val="right"/>
+      <w:pPr>
+        <w:ind w:left="2520" w:hanging="180"/>
+      </w:pPr>
+    </w:lvl>
+    <w:lvl w:ilvl="3" w:tplc="040C000F" w:tentative="1">
+      <w:start w:val="1"/>
+      <w:numFmt w:val="decimal"/>
+      <w:lvlText w:val="%4."/>
+      <w:lvlJc w:val="left"/>
+      <w:pPr>
+        <w:ind w:left="3240" w:hanging="360"/>
+      </w:pPr>
+    </w:lvl>
+    <w:lvl w:ilvl="4" w:tplc="040C0019" w:tentative="1">
+      <w:start w:val="1"/>
+      <w:numFmt w:val="lowerLetter"/>
+      <w:lvlText w:val="%5."/>
+      <w:lvlJc w:val="left"/>
+      <w:pPr>
+        <w:ind w:left="3960" w:hanging="360"/>
+      </w:pPr>
+    </w:lvl>
+    <w:lvl w:ilvl="5" w:tplc="040C001B" w:tentative="1">
+      <w:start w:val="1"/>
+      <w:numFmt w:val="lowerRoman"/>
+      <w:lvlText w:val="%6."/>
+      <w:lvlJc w:val="right"/>
+      <w:pPr>
+        <w:ind w:left="4680" w:hanging="180"/>
+      </w:pPr>
+    </w:lvl>
+    <w:lvl w:ilvl="6" w:tplc="040C000F" w:tentative="1">
+      <w:start w:val="1"/>
+      <w:numFmt w:val="decimal"/>
+      <w:lvlText w:val="%7."/>
+      <w:lvlJc w:val="left"/>
+      <w:pPr>
+        <w:ind w:left="5400" w:hanging="360"/>
+      </w:pPr>
+    </w:lvl>
+    <w:lvl w:ilvl="7" w:tplc="040C0019" w:tentative="1">
+      <w:start w:val="1"/>
+      <w:numFmt w:val="lowerLetter"/>
+      <w:lvlText w:val="%8."/>
+      <w:lvlJc w:val="left"/>
+      <w:pPr>
+        <w:ind w:left="6120" w:hanging="360"/>
+      </w:pPr>
+    </w:lvl>
+    <w:lvl w:ilvl="8" w:tplc="040C001B" w:tentative="1">
+      <w:start w:val="1"/>
+      <w:numFmt w:val="lowerRoman"/>
+      <w:lvlText w:val="%9."/>
+      <w:lvlJc w:val="right"/>
+      <w:pPr>
+        <w:ind w:left="6840" w:hanging="180"/>
+      </w:pPr>
+    </w:lvl>
+  </w:abstractNum>
+  <w:abstractNum w:abstractNumId="5" w15:restartNumberingAfterBreak="0">
+    <w:nsid w:val="379518A9"/>
+    <w:multiLevelType w:val="hybridMultilevel"/>
+    <w:tmpl w:val="65083CA4"/>
+    <w:lvl w:ilvl="0" w:tplc="040C000F">
+      <w:start w:val="1"/>
+      <w:numFmt w:val="decimal"/>
+      <w:lvlText w:val="%1."/>
+      <w:lvlJc w:val="left"/>
+      <w:pPr>
+        <w:ind w:left="720" w:hanging="360"/>
+      </w:pPr>
+    </w:lvl>
+    <w:lvl w:ilvl="1" w:tplc="040C0019" w:tentative="1">
+      <w:start w:val="1"/>
+      <w:numFmt w:val="lowerLetter"/>
+      <w:lvlText w:val="%2."/>
+      <w:lvlJc w:val="left"/>
+      <w:pPr>
+        <w:ind w:left="1440" w:hanging="360"/>
+      </w:pPr>
+    </w:lvl>
+    <w:lvl w:ilvl="2" w:tplc="040C001B" w:tentative="1">
+      <w:start w:val="1"/>
+      <w:numFmt w:val="lowerRoman"/>
+      <w:lvlText w:val="%3."/>
+      <w:lvlJc w:val="right"/>
+      <w:pPr>
+        <w:ind w:left="2160" w:hanging="180"/>
+      </w:pPr>
+    </w:lvl>
+    <w:lvl w:ilvl="3" w:tplc="040C000F" w:tentative="1">
+      <w:start w:val="1"/>
+      <w:numFmt w:val="decimal"/>
+      <w:lvlText w:val="%4."/>
+      <w:lvlJc w:val="left"/>
+      <w:pPr>
+        <w:ind w:left="2880" w:hanging="360"/>
+      </w:pPr>
+    </w:lvl>
+    <w:lvl w:ilvl="4" w:tplc="040C0019" w:tentative="1">
+      <w:start w:val="1"/>
+      <w:numFmt w:val="lowerLetter"/>
+      <w:lvlText w:val="%5."/>
+      <w:lvlJc w:val="left"/>
+      <w:pPr>
+        <w:ind w:left="3600" w:hanging="360"/>
+      </w:pPr>
+    </w:lvl>
+    <w:lvl w:ilvl="5" w:tplc="040C001B" w:tentative="1">
+      <w:start w:val="1"/>
+      <w:numFmt w:val="lowerRoman"/>
+      <w:lvlText w:val="%6."/>
+      <w:lvlJc w:val="right"/>
+      <w:pPr>
+        <w:ind w:left="4320" w:hanging="180"/>
+      </w:pPr>
+    </w:lvl>
+    <w:lvl w:ilvl="6" w:tplc="040C000F" w:tentative="1">
+      <w:start w:val="1"/>
+      <w:numFmt w:val="decimal"/>
+      <w:lvlText w:val="%7."/>
+      <w:lvlJc w:val="left"/>
+      <w:pPr>
+        <w:ind w:left="5040" w:hanging="360"/>
+      </w:pPr>
+    </w:lvl>
+    <w:lvl w:ilvl="7" w:tplc="040C0019" w:tentative="1">
+      <w:start w:val="1"/>
+      <w:numFmt w:val="lowerLetter"/>
+      <w:lvlText w:val="%8."/>
+      <w:lvlJc w:val="left"/>
+      <w:pPr>
+        <w:ind w:left="5760" w:hanging="360"/>
+      </w:pPr>
+    </w:lvl>
+    <w:lvl w:ilvl="8" w:tplc="040C001B" w:tentative="1">
+      <w:start w:val="1"/>
+      <w:numFmt w:val="lowerRoman"/>
+      <w:lvlText w:val="%9."/>
+      <w:lvlJc w:val="right"/>
+      <w:pPr>
+        <w:ind w:left="6480" w:hanging="180"/>
+      </w:pPr>
+    </w:lvl>
+  </w:abstractNum>
+  <w:abstractNum w:abstractNumId="6" w15:restartNumberingAfterBreak="0">
+    <w:nsid w:val="52961482"/>
+    <w:multiLevelType w:val="hybridMultilevel"/>
+    <w:tmpl w:val="EC90FFCC"/>
+    <w:lvl w:ilvl="0" w:tplc="040C0001">
+      <w:start w:val="1"/>
+      <w:numFmt w:val="bullet"/>
+      <w:lvlText w:val=""/>
+      <w:lvlJc w:val="left"/>
+      <w:pPr>
+        <w:ind w:left="720" w:hanging="360"/>
+      </w:pPr>
+      <w:rPr>
+        <w:rFonts w:ascii="Symbol" w:hAnsi="Symbol" w:hint="default"/>
+      </w:rPr>
+    </w:lvl>
+    <w:lvl w:ilvl="1" w:tplc="040C0003" w:tentative="1">
+      <w:start w:val="1"/>
+      <w:numFmt w:val="bullet"/>
+      <w:lvlText w:val="o"/>
+      <w:lvlJc w:val="left"/>
+      <w:pPr>
+        <w:ind w:left="1440" w:hanging="360"/>
+      </w:pPr>
+      <w:rPr>
+        <w:rFonts w:ascii="Courier New" w:hAnsi="Courier New" w:cs="Courier New" w:hint="default"/>
+      </w:rPr>
+    </w:lvl>
+    <w:lvl w:ilvl="2" w:tplc="040C0005" w:tentative="1">
+      <w:start w:val="1"/>
+      <w:numFmt w:val="bullet"/>
+      <w:lvlText w:val=""/>
+      <w:lvlJc w:val="left"/>
+      <w:pPr>
+        <w:ind w:left="2160" w:hanging="360"/>
+      </w:pPr>
+      <w:rPr>
+        <w:rFonts w:ascii="Wingdings" w:hAnsi="Wingdings" w:hint="default"/>
+      </w:rPr>
+    </w:lvl>
+    <w:lvl w:ilvl="3" w:tplc="040C0001" w:tentative="1">
+      <w:start w:val="1"/>
+      <w:numFmt w:val="bullet"/>
+      <w:lvlText w:val=""/>
+      <w:lvlJc w:val="left"/>
+      <w:pPr>
+        <w:ind w:left="2880" w:hanging="360"/>
+      </w:pPr>
+      <w:rPr>
+        <w:rFonts w:ascii="Symbol" w:hAnsi="Symbol" w:hint="default"/>
+      </w:rPr>
+    </w:lvl>
+    <w:lvl w:ilvl="4" w:tplc="040C0003" w:tentative="1">
+      <w:start w:val="1"/>
+      <w:numFmt w:val="bullet"/>
+      <w:lvlText w:val="o"/>
+      <w:lvlJc w:val="left"/>
+      <w:pPr>
+        <w:ind w:left="3600" w:hanging="360"/>
+      </w:pPr>
+      <w:rPr>
+        <w:rFonts w:ascii="Courier New" w:hAnsi="Courier New" w:cs="Courier New" w:hint="default"/>
+      </w:rPr>
+    </w:lvl>
+    <w:lvl w:ilvl="5" w:tplc="040C0005" w:tentative="1">
+      <w:start w:val="1"/>
+      <w:numFmt w:val="bullet"/>
+      <w:lvlText w:val=""/>
+      <w:lvlJc w:val="left"/>
+      <w:pPr>
+        <w:ind w:left="4320" w:hanging="360"/>
+      </w:pPr>
+      <w:rPr>
+        <w:rFonts w:ascii="Wingdings" w:hAnsi="Wingdings" w:hint="default"/>
+      </w:rPr>
+    </w:lvl>
+    <w:lvl w:ilvl="6" w:tplc="040C0001" w:tentative="1">
+      <w:start w:val="1"/>
+      <w:numFmt w:val="bullet"/>
+      <w:lvlText w:val=""/>
+      <w:lvlJc w:val="left"/>
+      <w:pPr>
+        <w:ind w:left="5040" w:hanging="360"/>
+      </w:pPr>
+      <w:rPr>
+        <w:rFonts w:ascii="Symbol" w:hAnsi="Symbol" w:hint="default"/>
+      </w:rPr>
+    </w:lvl>
+    <w:lvl w:ilvl="7" w:tplc="040C0003" w:tentative="1">
+      <w:start w:val="1"/>
+      <w:numFmt w:val="bullet"/>
+      <w:lvlText w:val="o"/>
+      <w:lvlJc w:val="left"/>
+      <w:pPr>
+        <w:ind w:left="5760" w:hanging="360"/>
+      </w:pPr>
+      <w:rPr>
+        <w:rFonts w:ascii="Courier New" w:hAnsi="Courier New" w:cs="Courier New" w:hint="default"/>
+      </w:rPr>
+    </w:lvl>
+    <w:lvl w:ilvl="8" w:tplc="040C0005" w:tentative="1">
+      <w:start w:val="1"/>
+      <w:numFmt w:val="bullet"/>
+      <w:lvlText w:val=""/>
+      <w:lvlJc w:val="left"/>
+      <w:pPr>
+        <w:ind w:left="6480" w:hanging="360"/>
+      </w:pPr>
+      <w:rPr>
+        <w:rFonts w:ascii="Wingdings" w:hAnsi="Wingdings" w:hint="default"/>
+      </w:rPr>
+    </w:lvl>
+  </w:abstractNum>
+  <w:abstractNum w:abstractNumId="7" w15:restartNumberingAfterBreak="0">
+    <w:nsid w:val="5D460B04"/>
+    <w:multiLevelType w:val="hybridMultilevel"/>
+    <w:tmpl w:val="8C88ADD8"/>
+    <w:lvl w:ilvl="0" w:tplc="040C000F">
+      <w:start w:val="1"/>
+      <w:numFmt w:val="decimal"/>
+      <w:lvlText w:val="%1."/>
+      <w:lvlJc w:val="left"/>
+      <w:pPr>
+        <w:ind w:left="1440" w:hanging="360"/>
+      </w:pPr>
+    </w:lvl>
+    <w:lvl w:ilvl="1" w:tplc="040C0019" w:tentative="1">
+      <w:start w:val="1"/>
+      <w:numFmt w:val="lowerLetter"/>
+      <w:lvlText w:val="%2."/>
+      <w:lvlJc w:val="left"/>
+      <w:pPr>
+        <w:ind w:left="2160" w:hanging="360"/>
+      </w:pPr>
+    </w:lvl>
+    <w:lvl w:ilvl="2" w:tplc="040C001B" w:tentative="1">
+      <w:start w:val="1"/>
+      <w:numFmt w:val="lowerRoman"/>
+      <w:lvlText w:val="%3."/>
+      <w:lvlJc w:val="right"/>
+      <w:pPr>
+        <w:ind w:left="2880" w:hanging="180"/>
+      </w:pPr>
+    </w:lvl>
+    <w:lvl w:ilvl="3" w:tplc="040C000F" w:tentative="1">
+      <w:start w:val="1"/>
+      <w:numFmt w:val="decimal"/>
+      <w:lvlText w:val="%4."/>
+      <w:lvlJc w:val="left"/>
+      <w:pPr>
+        <w:ind w:left="3600" w:hanging="360"/>
+      </w:pPr>
+    </w:lvl>
+    <w:lvl w:ilvl="4" w:tplc="040C0019" w:tentative="1">
+      <w:start w:val="1"/>
+      <w:numFmt w:val="lowerLetter"/>
+      <w:lvlText w:val="%5."/>
+      <w:lvlJc w:val="left"/>
+      <w:pPr>
+        <w:ind w:left="4320" w:hanging="360"/>
+      </w:pPr>
+    </w:lvl>
+    <w:lvl w:ilvl="5" w:tplc="040C001B" w:tentative="1">
+      <w:start w:val="1"/>
+      <w:numFmt w:val="lowerRoman"/>
+      <w:lvlText w:val="%6."/>
+      <w:lvlJc w:val="right"/>
+      <w:pPr>
+        <w:ind w:left="5040" w:hanging="180"/>
+      </w:pPr>
+    </w:lvl>
+    <w:lvl w:ilvl="6" w:tplc="040C000F" w:tentative="1">
+      <w:start w:val="1"/>
+      <w:numFmt w:val="decimal"/>
+      <w:lvlText w:val="%7."/>
+      <w:lvlJc w:val="left"/>
+      <w:pPr>
+        <w:ind w:left="5760" w:hanging="360"/>
+      </w:pPr>
+    </w:lvl>
+    <w:lvl w:ilvl="7" w:tplc="040C0019" w:tentative="1">
+      <w:start w:val="1"/>
+      <w:numFmt w:val="lowerLetter"/>
+      <w:lvlText w:val="%8."/>
+      <w:lvlJc w:val="left"/>
+      <w:pPr>
+        <w:ind w:left="6480" w:hanging="360"/>
+      </w:pPr>
+    </w:lvl>
+    <w:lvl w:ilvl="8" w:tplc="040C001B" w:tentative="1">
+      <w:start w:val="1"/>
+      <w:numFmt w:val="lowerRoman"/>
+      <w:lvlText w:val="%9."/>
+      <w:lvlJc w:val="right"/>
+      <w:pPr>
+        <w:ind w:left="7200" w:hanging="180"/>
+      </w:pPr>
+    </w:lvl>
+  </w:abstractNum>
+  <w:abstractNum w:abstractNumId="8" w15:restartNumberingAfterBreak="0">
+    <w:nsid w:val="76E90CE2"/>
+    <w:multiLevelType w:val="hybridMultilevel"/>
+    <w:tmpl w:val="2A1276B0"/>
+    <w:lvl w:ilvl="0" w:tplc="24E859DC">
+      <w:start w:val="1"/>
+      <w:numFmt w:val="decimal"/>
+      <w:lvlText w:val="%1."/>
+      <w:lvlJc w:val="left"/>
+      <w:pPr>
+        <w:ind w:left="1080" w:hanging="360"/>
+      </w:pPr>
+      <w:rPr>
+        <w:b/>
+        <w:bCs/>
+        <w:sz w:val="28"/>
+        <w:szCs w:val="28"/>
+      </w:rPr>
+    </w:lvl>
+    <w:lvl w:ilvl="1" w:tplc="040C0019" w:tentative="1">
+      <w:start w:val="1"/>
+      <w:numFmt w:val="lowerLetter"/>
+      <w:lvlText w:val="%2."/>
+      <w:lvlJc w:val="left"/>
+      <w:pPr>
+        <w:ind w:left="1800" w:hanging="360"/>
+      </w:pPr>
+    </w:lvl>
+    <w:lvl w:ilvl="2" w:tplc="040C001B" w:tentative="1">
+      <w:start w:val="1"/>
+      <w:numFmt w:val="lowerRoman"/>
+      <w:lvlText w:val="%3."/>
+      <w:lvlJc w:val="right"/>
+      <w:pPr>
+        <w:ind w:left="2520" w:hanging="180"/>
+      </w:pPr>
+    </w:lvl>
+    <w:lvl w:ilvl="3" w:tplc="040C000F" w:tentative="1">
+      <w:start w:val="1"/>
+      <w:numFmt w:val="decimal"/>
+      <w:lvlText w:val="%4."/>
+      <w:lvlJc w:val="left"/>
+      <w:pPr>
+        <w:ind w:left="3240" w:hanging="360"/>
+      </w:pPr>
+    </w:lvl>
+    <w:lvl w:ilvl="4" w:tplc="040C0019" w:tentative="1">
+      <w:start w:val="1"/>
+      <w:numFmt w:val="lowerLetter"/>
+      <w:lvlText w:val="%5."/>
+      <w:lvlJc w:val="left"/>
+      <w:pPr>
+        <w:ind w:left="3960" w:hanging="360"/>
+      </w:pPr>
+    </w:lvl>
+    <w:lvl w:ilvl="5" w:tplc="040C001B" w:tentative="1">
+      <w:start w:val="1"/>
+      <w:numFmt w:val="lowerRoman"/>
+      <w:lvlText w:val="%6."/>
+      <w:lvlJc w:val="right"/>
+      <w:pPr>
+        <w:ind w:left="4680" w:hanging="180"/>
+      </w:pPr>
+    </w:lvl>
+    <w:lvl w:ilvl="6" w:tplc="040C000F" w:tentative="1">
+      <w:start w:val="1"/>
+      <w:numFmt w:val="decimal"/>
+      <w:lvlText w:val="%7."/>
+      <w:lvlJc w:val="left"/>
+      <w:pPr>
+        <w:ind w:left="5400" w:hanging="360"/>
+      </w:pPr>
+    </w:lvl>
+    <w:lvl w:ilvl="7" w:tplc="040C0019" w:tentative="1">
+      <w:start w:val="1"/>
+      <w:numFmt w:val="lowerLetter"/>
+      <w:lvlText w:val="%8."/>
+      <w:lvlJc w:val="left"/>
+      <w:pPr>
+        <w:ind w:left="6120" w:hanging="360"/>
+      </w:pPr>
+    </w:lvl>
+    <w:lvl w:ilvl="8" w:tplc="040C001B" w:tentative="1">
+      <w:start w:val="1"/>
+      <w:numFmt w:val="lowerRoman"/>
+      <w:lvlText w:val="%9."/>
+      <w:lvlJc w:val="right"/>
+      <w:pPr>
+        <w:ind w:left="6840" w:hanging="180"/>
+      </w:pPr>
+    </w:lvl>
+  </w:abstractNum>
+  <w:abstractNum w:abstractNumId="9" w15:restartNumberingAfterBreak="0">
+    <w:nsid w:val="782A41BD"/>
+    <w:multiLevelType w:val="hybridMultilevel"/>
+    <w:tmpl w:val="576896AA"/>
+    <w:lvl w:ilvl="0" w:tplc="040C000F">
+      <w:start w:val="1"/>
+      <w:numFmt w:val="decimal"/>
+      <w:lvlText w:val="%1."/>
+      <w:lvlJc w:val="left"/>
+      <w:pPr>
+        <w:ind w:left="1440" w:hanging="360"/>
+      </w:pPr>
+    </w:lvl>
+    <w:lvl w:ilvl="1" w:tplc="040C0019" w:tentative="1">
+      <w:start w:val="1"/>
+      <w:numFmt w:val="lowerLetter"/>
+      <w:lvlText w:val="%2."/>
+      <w:lvlJc w:val="left"/>
+      <w:pPr>
+        <w:ind w:left="2160" w:hanging="360"/>
+      </w:pPr>
+    </w:lvl>
+    <w:lvl w:ilvl="2" w:tplc="040C001B" w:tentative="1">
+      <w:start w:val="1"/>
+      <w:numFmt w:val="lowerRoman"/>
+      <w:lvlText w:val="%3."/>
+      <w:lvlJc w:val="right"/>
+      <w:pPr>
+        <w:ind w:left="2880" w:hanging="180"/>
+      </w:pPr>
+    </w:lvl>
+    <w:lvl w:ilvl="3" w:tplc="040C000F" w:tentative="1">
+      <w:start w:val="1"/>
+      <w:numFmt w:val="decimal"/>
+      <w:lvlText w:val="%4."/>
+      <w:lvlJc w:val="left"/>
+      <w:pPr>
+        <w:ind w:left="3600" w:hanging="360"/>
+      </w:pPr>
+    </w:lvl>
+    <w:lvl w:ilvl="4" w:tplc="040C0019" w:tentative="1">
+      <w:start w:val="1"/>
+      <w:numFmt w:val="lowerLetter"/>
+      <w:lvlText w:val="%5."/>
+      <w:lvlJc w:val="left"/>
+      <w:pPr>
+        <w:ind w:left="4320" w:hanging="360"/>
+      </w:pPr>
+    </w:lvl>
+    <w:lvl w:ilvl="5" w:tplc="040C001B" w:tentative="1">
+      <w:start w:val="1"/>
+      <w:numFmt w:val="lowerRoman"/>
+      <w:lvlText w:val="%6."/>
+      <w:lvlJc w:val="right"/>
+      <w:pPr>
+        <w:ind w:left="5040" w:hanging="180"/>
+      </w:pPr>
+    </w:lvl>
+    <w:lvl w:ilvl="6" w:tplc="040C000F" w:tentative="1">
+      <w:start w:val="1"/>
+      <w:numFmt w:val="decimal"/>
+      <w:lvlText w:val="%7."/>
+      <w:lvlJc w:val="left"/>
+      <w:pPr>
+        <w:ind w:left="5760" w:hanging="360"/>
+      </w:pPr>
+    </w:lvl>
+    <w:lvl w:ilvl="7" w:tplc="040C0019" w:tentative="1">
+      <w:start w:val="1"/>
+      <w:numFmt w:val="lowerLetter"/>
+      <w:lvlText w:val="%8."/>
+      <w:lvlJc w:val="left"/>
+      <w:pPr>
+        <w:ind w:left="6480" w:hanging="360"/>
+      </w:pPr>
+    </w:lvl>
+    <w:lvl w:ilvl="8" w:tplc="040C001B" w:tentative="1">
+      <w:start w:val="1"/>
+      <w:numFmt w:val="lowerRoman"/>
+      <w:lvlText w:val="%9."/>
+      <w:lvlJc w:val="right"/>
+      <w:pPr>
+        <w:ind w:left="7200" w:hanging="180"/>
+      </w:pPr>
+    </w:lvl>
+  </w:abstractNum>
   <w:num w:numId="1">
+    <w:abstractNumId w:val="1"/>
+  </w:num>
+  <w:num w:numId="2">
+    <w:abstractNumId w:val="4"/>
+  </w:num>
+  <w:num w:numId="3">
     <w:abstractNumId w:val="0"/>
+  </w:num>
+  <w:num w:numId="4">
+    <w:abstractNumId w:val="3"/>
+  </w:num>
+  <w:num w:numId="5">
+    <w:abstractNumId w:val="2"/>
+  </w:num>
+  <w:num w:numId="6">
+    <w:abstractNumId w:val="6"/>
+  </w:num>
+  <w:num w:numId="7">
+    <w:abstractNumId w:val="7"/>
+  </w:num>
+  <w:num w:numId="8">
+    <w:abstractNumId w:val="5"/>
+  </w:num>
+  <w:num w:numId="9">
+    <w:abstractNumId w:val="9"/>
+  </w:num>
+  <w:num w:numId="10">
+    <w:abstractNumId w:val="8"/>
   </w:num>
 </w:numbering>
 </file>
@@ -1050,6 +2183,25 @@
       <w:lang w:val="en-US" w:eastAsia="zh-CN" w:bidi="hi-IN"/>
     </w:rPr>
   </w:style>
+  <w:style w:type="table" w:styleId="Grilledutableau">
+    <w:name w:val="Table Grid"/>
+    <w:basedOn w:val="TableauNormal"/>
+    <w:uiPriority w:val="39"/>
+    <w:rsid w:val="00417D34"/>
+    <w:pPr>
+      <w:spacing w:after="0" w:line="240" w:lineRule="auto"/>
+    </w:pPr>
+    <w:tblPr>
+      <w:tblBorders>
+        <w:top w:val="single" w:sz="4" w:space="0" w:color="auto"/>
+        <w:left w:val="single" w:sz="4" w:space="0" w:color="auto"/>
+        <w:bottom w:val="single" w:sz="4" w:space="0" w:color="auto"/>
+        <w:right w:val="single" w:sz="4" w:space="0" w:color="auto"/>
+        <w:insideH w:val="single" w:sz="4" w:space="0" w:color="auto"/>
+        <w:insideV w:val="single" w:sz="4" w:space="0" w:color="auto"/>
+      </w:tblBorders>
+    </w:tblPr>
+  </w:style>
 </w:styles>
 </file>
 
@@ -1346,4 +2498,16 @@
     </a:ext>
   </a:extLst>
 </a:theme>
+</file>
+
+<file path=customXml/item1.xml><?xml version="1.0" encoding="utf-8"?>
+<b:Sources xmlns:b="http://schemas.openxmlformats.org/officeDocument/2006/bibliography" xmlns="http://schemas.openxmlformats.org/officeDocument/2006/bibliography" SelectedStyle="\APASixthEditionOfficeOnline.xsl" StyleName="APA" Version="6"/>
+</file>
+
+<file path=customXml/itemProps1.xml><?xml version="1.0" encoding="utf-8"?>
+<ds:datastoreItem xmlns:ds="http://schemas.openxmlformats.org/officeDocument/2006/customXml" ds:itemID="{FD3A68E0-8159-496A-9449-B393A1998D95}">
+  <ds:schemaRefs>
+    <ds:schemaRef ds:uri="http://schemas.openxmlformats.org/officeDocument/2006/bibliography"/>
+  </ds:schemaRefs>
+</ds:datastoreItem>
 </file>
</xml_diff>